<commit_message>
Changes to the CV file and addition of the english version of the portfolio website.
</commit_message>
<xml_diff>
--- a/CV-Ivan.docx
+++ b/CV-Ivan.docx
@@ -249,12 +249,13 @@
           <w:lang w:val="es-MX"/>
         </w:rPr>
         <w:tab/>
-      </w:r>
-      <w:r>
-        <w:rPr>
-          <w:lang w:val="es-MX"/>
-        </w:rPr>
-        <w:t>Actualmente.</w:t>
+        <w:t>Actualmente</w:t>
+      </w:r>
+      <w:r>
+        <w:rPr>
+          <w:lang w:val="es-MX"/>
+        </w:rPr>
+        <w:t>.</w:t>
       </w:r>
     </w:p>
     <w:p>
@@ -323,6 +324,221 @@
           <w:lang w:val="es-MX"/>
         </w:rPr>
         <w:t>Udemy</w:t>
+      </w:r>
+    </w:p>
+    <w:p>
+      <w:pPr>
+        <w:pStyle w:val="Textoindependiente"/>
+        <w:tabs>
+          <w:tab w:val="left" w:pos="3080"/>
+          <w:tab w:val="left" w:pos="8489"/>
+        </w:tabs>
+        <w:ind w:right="10"/>
+        <w:jc w:val="both"/>
+        <w:rPr>
+          <w:lang w:val="es-MX"/>
+        </w:rPr>
+      </w:pPr>
+      <w:r>
+        <w:rPr>
+          <w:lang w:val="es-MX"/>
+        </w:rPr>
+        <w:t xml:space="preserve">   </w:t>
+      </w:r>
+      <w:r>
+        <w:rPr>
+          <w:lang w:val="es-MX"/>
+        </w:rPr>
+        <w:t xml:space="preserve">Curso en el que aprendí a crear proyectos con HTML, CSS y JS principalmente. </w:t>
+      </w:r>
+      <w:r>
+        <w:rPr>
+          <w:lang w:val="es-MX"/>
+        </w:rPr>
+        <w:t>También</w:t>
+      </w:r>
+      <w:r>
+        <w:rPr>
+          <w:lang w:val="es-MX"/>
+        </w:rPr>
+        <w:t xml:space="preserve"> </w:t>
+      </w:r>
+      <w:r>
+        <w:rPr>
+          <w:lang w:val="es-MX"/>
+        </w:rPr>
+        <w:t>adquirí</w:t>
+      </w:r>
+      <w:r>
+        <w:rPr>
+          <w:lang w:val="es-MX"/>
+        </w:rPr>
+        <w:t xml:space="preserve"> </w:t>
+      </w:r>
+      <w:r>
+        <w:rPr>
+          <w:lang w:val="es-MX"/>
+        </w:rPr>
+        <w:t>conocimientos</w:t>
+      </w:r>
+      <w:r>
+        <w:rPr>
+          <w:lang w:val="es-MX"/>
+        </w:rPr>
+        <w:t xml:space="preserve"> </w:t>
+      </w:r>
+      <w:r>
+        <w:rPr>
+          <w:lang w:val="es-MX"/>
+        </w:rPr>
+        <w:t>en</w:t>
+      </w:r>
+      <w:r>
+        <w:rPr>
+          <w:lang w:val="es-MX"/>
+        </w:rPr>
+        <w:t xml:space="preserve"> PHP y</w:t>
+      </w:r>
+      <w:r>
+        <w:rPr>
+          <w:lang w:val="es-MX"/>
+        </w:rPr>
+        <w:t xml:space="preserve"> </w:t>
+      </w:r>
+      <w:r>
+        <w:rPr>
+          <w:lang w:val="es-MX"/>
+        </w:rPr>
+        <w:t>MySQL.</w:t>
+      </w:r>
+    </w:p>
+    <w:p>
+      <w:pPr>
+        <w:pStyle w:val="Textoindependiente"/>
+        <w:spacing w:before="10"/>
+        <w:rPr>
+          <w:sz w:val="23"/>
+          <w:lang w:val="es-MX"/>
+        </w:rPr>
+      </w:pPr>
+    </w:p>
+    <w:p>
+      <w:pPr>
+        <w:tabs>
+          <w:tab w:val="left" w:pos="9712"/>
+        </w:tabs>
+        <w:spacing w:before="1"/>
+        <w:ind w:left="120"/>
+        <w:rPr>
+          <w:lang w:val="es-MX"/>
+        </w:rPr>
+      </w:pPr>
+      <w:r>
+        <w:rPr>
+          <w:b/>
+          <w:lang w:val="es-MX"/>
+        </w:rPr>
+        <w:t xml:space="preserve">Curso CSS La Guía Completa - </w:t>
+      </w:r>
+      <w:proofErr w:type="spellStart"/>
+      <w:r>
+        <w:rPr>
+          <w:b/>
+          <w:lang w:val="es-MX"/>
+        </w:rPr>
+        <w:t>Flexbox</w:t>
+      </w:r>
+      <w:proofErr w:type="spellEnd"/>
+      <w:r>
+        <w:rPr>
+          <w:b/>
+          <w:lang w:val="es-MX"/>
+        </w:rPr>
+        <w:t xml:space="preserve">, CSS </w:t>
+      </w:r>
+      <w:proofErr w:type="spellStart"/>
+      <w:r>
+        <w:rPr>
+          <w:b/>
+          <w:lang w:val="es-MX"/>
+        </w:rPr>
+        <w:t>Grid</w:t>
+      </w:r>
+      <w:proofErr w:type="spellEnd"/>
+      <w:r>
+        <w:rPr>
+          <w:b/>
+          <w:lang w:val="es-MX"/>
+        </w:rPr>
+        <w:t>, SASS</w:t>
+      </w:r>
+      <w:r>
+        <w:rPr>
+          <w:lang w:val="es-MX"/>
+        </w:rPr>
+        <w:tab/>
+      </w:r>
+      <w:r>
+        <w:rPr>
+          <w:spacing w:val="-3"/>
+          <w:lang w:val="es-MX"/>
+        </w:rPr>
+        <w:t>Udemy</w:t>
+      </w:r>
+    </w:p>
+    <w:p>
+      <w:pPr>
+        <w:pStyle w:val="Textoindependiente"/>
+        <w:tabs>
+          <w:tab w:val="left" w:pos="3080"/>
+          <w:tab w:val="left" w:pos="8489"/>
+        </w:tabs>
+        <w:ind w:right="10"/>
+        <w:jc w:val="both"/>
+        <w:rPr>
+          <w:spacing w:val="-6"/>
+          <w:lang w:val="es-MX"/>
+        </w:rPr>
+      </w:pPr>
+      <w:r>
+        <w:rPr>
+          <w:lang w:val="es-MX"/>
+        </w:rPr>
+        <w:t xml:space="preserve">  </w:t>
+      </w:r>
+      <w:r>
+        <w:rPr>
+          <w:lang w:val="es-MX"/>
+        </w:rPr>
+        <w:t xml:space="preserve">En este curso fortalecí mis conocimientos de diseño responsivo y mis habilidades en CSS en general, así como SAAS, </w:t>
+      </w:r>
+      <w:proofErr w:type="spellStart"/>
+      <w:r>
+        <w:rPr>
+          <w:lang w:val="es-MX"/>
+        </w:rPr>
+        <w:t>Grid</w:t>
+      </w:r>
+      <w:proofErr w:type="spellEnd"/>
+      <w:r>
+        <w:rPr>
+          <w:lang w:val="es-MX"/>
+        </w:rPr>
+        <w:t xml:space="preserve">, </w:t>
+      </w:r>
+      <w:proofErr w:type="spellStart"/>
+      <w:r>
+        <w:rPr>
+          <w:lang w:val="es-MX"/>
+        </w:rPr>
+        <w:t>Flexbox</w:t>
+      </w:r>
+      <w:proofErr w:type="spellEnd"/>
+      <w:r>
+        <w:rPr>
+          <w:lang w:val="es-MX"/>
+        </w:rPr>
+        <w:t xml:space="preserve"> y más.</w:t>
       </w:r>
     </w:p>
     <w:p>
@@ -335,107 +551,7 @@
         <w:ind w:right="10"/>
         <w:jc w:val="center"/>
         <w:rPr>
-          <w:lang w:val="es-MX"/>
-        </w:rPr>
-      </w:pPr>
-      <w:r>
-        <w:rPr>
-          <w:lang w:val="es-MX"/>
-        </w:rPr>
-        <w:t xml:space="preserve">Curso en el que aprendí a crear proyectos con HTML, CSS y JS principalmente. </w:t>
-      </w:r>
-      <w:r>
-        <w:rPr>
-          <w:lang w:val="es-MX"/>
-        </w:rPr>
-        <w:t>También</w:t>
-      </w:r>
-      <w:r>
-        <w:rPr>
-          <w:lang w:val="es-MX"/>
-        </w:rPr>
-        <w:t xml:space="preserve"> </w:t>
-      </w:r>
-      <w:r>
-        <w:rPr>
-          <w:lang w:val="es-MX"/>
-        </w:rPr>
-        <w:t>adquirí</w:t>
-      </w:r>
-      <w:r>
-        <w:rPr>
-          <w:lang w:val="es-MX"/>
-        </w:rPr>
-        <w:t xml:space="preserve"> </w:t>
-      </w:r>
-      <w:r>
-        <w:rPr>
-          <w:lang w:val="es-MX"/>
-        </w:rPr>
-        <w:t>conocimientos</w:t>
-      </w:r>
-      <w:r>
-        <w:rPr>
-          <w:lang w:val="es-MX"/>
-        </w:rPr>
-        <w:t xml:space="preserve"> </w:t>
-      </w:r>
-      <w:r>
-        <w:rPr>
-          <w:lang w:val="es-MX"/>
-        </w:rPr>
-        <w:t>en</w:t>
-      </w:r>
-      <w:r>
-        <w:rPr>
-          <w:lang w:val="es-MX"/>
-        </w:rPr>
-        <w:t xml:space="preserve"> PHP y</w:t>
-      </w:r>
-      <w:r>
-        <w:rPr>
-          <w:lang w:val="es-MX"/>
-        </w:rPr>
-        <w:t xml:space="preserve"> MySQL.</w:t>
-      </w:r>
-      <w:r>
-        <w:rPr>
-          <w:lang w:val="es-MX"/>
-        </w:rPr>
-        <w:tab/>
-      </w:r>
-      <w:r>
-        <w:rPr>
-          <w:lang w:val="es-MX"/>
-        </w:rPr>
-        <w:tab/>
-      </w:r>
-      <w:r>
-        <w:rPr>
-          <w:lang w:val="es-MX"/>
-        </w:rPr>
-        <w:t>May</w:t>
-      </w:r>
-      <w:r>
-        <w:rPr>
-          <w:lang w:val="es-MX"/>
-        </w:rPr>
-        <w:t xml:space="preserve"> </w:t>
-      </w:r>
-      <w:r>
-        <w:rPr>
           <w:spacing w:val="-6"/>
-          <w:lang w:val="es-MX"/>
-        </w:rPr>
-        <w:t>2021</w:t>
-      </w:r>
-    </w:p>
-    <w:p>
-      <w:pPr>
-        <w:pStyle w:val="Textoindependiente"/>
-        <w:spacing w:before="10"/>
-        <w:rPr>
-          <w:sz w:val="23"/>
           <w:lang w:val="es-MX"/>
         </w:rPr>
       </w:pPr>
@@ -456,7 +572,7 @@
           <w:b/>
           <w:lang w:val="es-MX"/>
         </w:rPr>
-        <w:t>Curso CSS La Guía Completa - Flexbox, CSS Grid, SASS</w:t>
+        <w:t>Curso JavaScript Moderno Guía Definitiva</w:t>
       </w:r>
       <w:r>
         <w:rPr>
@@ -480,48 +596,78 @@
           <w:tab w:val="left" w:pos="8489"/>
         </w:tabs>
         <w:ind w:right="10"/>
-        <w:jc w:val="center"/>
-        <w:rPr>
-          <w:spacing w:val="-6"/>
-          <w:lang w:val="es-MX"/>
-        </w:rPr>
-      </w:pPr>
-      <w:r>
-        <w:rPr>
-          <w:lang w:val="es-MX"/>
-        </w:rPr>
-        <w:t>En este curso fortalecí mis conocimientos de diseño responsivo y mis habilidades en CSS en general, así como SAAS, Grid, Flexbox y más.</w:t>
-      </w:r>
-      <w:r>
-        <w:rPr>
-          <w:lang w:val="es-MX"/>
-        </w:rPr>
-        <w:tab/>
-      </w:r>
-      <w:r>
-        <w:rPr>
-          <w:lang w:val="es-MX"/>
-        </w:rPr>
-        <w:tab/>
-      </w:r>
-      <w:r>
-        <w:rPr>
-          <w:lang w:val="es-MX"/>
-        </w:rPr>
-        <w:t>Nov</w:t>
-      </w:r>
-      <w:r>
-        <w:rPr>
-          <w:lang w:val="es-MX"/>
-        </w:rPr>
-        <w:t xml:space="preserve"> </w:t>
-      </w:r>
-      <w:r>
-        <w:rPr>
-          <w:spacing w:val="-6"/>
-          <w:lang w:val="es-MX"/>
-        </w:rPr>
-        <w:t>2021</w:t>
+        <w:jc w:val="both"/>
+        <w:rPr>
+          <w:lang w:val="es-MX"/>
+        </w:rPr>
+      </w:pPr>
+      <w:r>
+        <w:rPr>
+          <w:lang w:val="es-MX"/>
+        </w:rPr>
+        <w:t xml:space="preserve">  </w:t>
+      </w:r>
+      <w:r>
+        <w:rPr>
+          <w:lang w:val="es-MX"/>
+        </w:rPr>
+        <w:t xml:space="preserve">En este curso aprendí desde las bases de JavaScript hasta a consumir REST APIS, </w:t>
+      </w:r>
+      <w:proofErr w:type="spellStart"/>
+      <w:r>
+        <w:rPr>
+          <w:lang w:val="es-MX"/>
+        </w:rPr>
+        <w:t>Async</w:t>
+      </w:r>
+      <w:proofErr w:type="spellEnd"/>
+      <w:r>
+        <w:rPr>
+          <w:lang w:val="es-MX"/>
+        </w:rPr>
+        <w:t xml:space="preserve"> / </w:t>
+      </w:r>
+      <w:proofErr w:type="spellStart"/>
+      <w:r>
+        <w:rPr>
+          <w:lang w:val="es-MX"/>
+        </w:rPr>
+        <w:t>Await</w:t>
+      </w:r>
+      <w:proofErr w:type="spellEnd"/>
+      <w:r>
+        <w:rPr>
+          <w:lang w:val="es-MX"/>
+        </w:rPr>
+        <w:t xml:space="preserve">, POO, Arrow </w:t>
+      </w:r>
+      <w:proofErr w:type="spellStart"/>
+      <w:r>
+        <w:rPr>
+          <w:lang w:val="es-MX"/>
+        </w:rPr>
+        <w:t>Functions</w:t>
+      </w:r>
+      <w:proofErr w:type="spellEnd"/>
+      <w:r>
+        <w:rPr>
+          <w:lang w:val="es-MX"/>
+        </w:rPr>
+        <w:t xml:space="preserve">, </w:t>
+      </w:r>
+      <w:proofErr w:type="spellStart"/>
+      <w:r>
+        <w:rPr>
+          <w:lang w:val="es-MX"/>
+        </w:rPr>
+        <w:t>Promises</w:t>
+      </w:r>
+      <w:proofErr w:type="spellEnd"/>
+      <w:r>
+        <w:rPr>
+          <w:lang w:val="es-MX"/>
+        </w:rPr>
+        <w:t>, y más.</w:t>
       </w:r>
     </w:p>
     <w:p>
@@ -532,9 +678,8 @@
           <w:tab w:val="left" w:pos="8489"/>
         </w:tabs>
         <w:ind w:right="10"/>
-        <w:jc w:val="center"/>
-        <w:rPr>
-          <w:spacing w:val="-6"/>
+        <w:jc w:val="both"/>
+        <w:rPr>
           <w:lang w:val="es-MX"/>
         </w:rPr>
       </w:pPr>
@@ -550,12 +695,69 @@
           <w:lang w:val="es-MX"/>
         </w:rPr>
       </w:pPr>
-      <w:r>
-        <w:rPr>
-          <w:b/>
-          <w:lang w:val="es-MX"/>
-        </w:rPr>
-        <w:t>Curso JavaScript Moderno Guía Definitiva</w:t>
+      <w:proofErr w:type="spellStart"/>
+      <w:r>
+        <w:rPr>
+          <w:b/>
+          <w:lang w:val="es-MX"/>
+        </w:rPr>
+        <w:t>React</w:t>
+      </w:r>
+      <w:proofErr w:type="spellEnd"/>
+      <w:r>
+        <w:rPr>
+          <w:b/>
+          <w:lang w:val="es-MX"/>
+        </w:rPr>
+        <w:t xml:space="preserve"> - La Guía Completa: </w:t>
+      </w:r>
+      <w:proofErr w:type="spellStart"/>
+      <w:r>
+        <w:rPr>
+          <w:b/>
+          <w:lang w:val="es-MX"/>
+        </w:rPr>
+        <w:t>Hooks</w:t>
+      </w:r>
+      <w:proofErr w:type="spellEnd"/>
+      <w:r>
+        <w:rPr>
+          <w:b/>
+          <w:lang w:val="es-MX"/>
+        </w:rPr>
+        <w:t xml:space="preserve"> </w:t>
+      </w:r>
+      <w:proofErr w:type="spellStart"/>
+      <w:r>
+        <w:rPr>
+          <w:b/>
+          <w:lang w:val="es-MX"/>
+        </w:rPr>
+        <w:t>Context</w:t>
+      </w:r>
+      <w:proofErr w:type="spellEnd"/>
+      <w:r>
+        <w:rPr>
+          <w:b/>
+          <w:lang w:val="es-MX"/>
+        </w:rPr>
+        <w:t xml:space="preserve"> </w:t>
+      </w:r>
+      <w:proofErr w:type="spellStart"/>
+      <w:r>
+        <w:rPr>
+          <w:b/>
+          <w:lang w:val="es-MX"/>
+        </w:rPr>
+        <w:t>Redux</w:t>
+      </w:r>
+      <w:proofErr w:type="spellEnd"/>
+      <w:r>
+        <w:rPr>
+          <w:b/>
+          <w:lang w:val="es-MX"/>
+        </w:rPr>
+        <w:t xml:space="preserve"> MERN +15 Apps</w:t>
       </w:r>
       <w:r>
         <w:rPr>
@@ -579,34 +781,22 @@
           <w:tab w:val="left" w:pos="8489"/>
         </w:tabs>
         <w:ind w:right="10"/>
-        <w:jc w:val="center"/>
-        <w:rPr>
-          <w:lang w:val="es-MX"/>
-        </w:rPr>
-      </w:pPr>
-      <w:r>
-        <w:rPr>
-          <w:lang w:val="es-MX"/>
-        </w:rPr>
-        <w:t>En este curso aprendí desde las bases de JavaScript hasta a consumir REST APIS, Async / Await, POO, Arrow Functions, Promises, y más.</w:t>
-      </w:r>
-      <w:r>
-        <w:rPr>
-          <w:lang w:val="es-MX"/>
-        </w:rPr>
-        <w:tab/>
-      </w:r>
-      <w:r>
-        <w:rPr>
-          <w:lang w:val="es-MX"/>
-        </w:rPr>
-        <w:tab/>
-      </w:r>
-      <w:r>
-        <w:rPr>
-          <w:lang w:val="es-MX"/>
-        </w:rPr>
-        <w:t>Ene</w:t>
+        <w:jc w:val="both"/>
+        <w:rPr>
+          <w:lang w:val="es-MX"/>
+        </w:rPr>
+      </w:pPr>
+      <w:r>
+        <w:rPr>
+          <w:lang w:val="es-MX"/>
+        </w:rPr>
+        <w:t xml:space="preserve">  Actualmente </w:t>
+      </w:r>
+      <w:r>
+        <w:rPr>
+          <w:lang w:val="es-MX"/>
+        </w:rPr>
+        <w:t>acabo de empezar</w:t>
       </w:r>
       <w:r>
         <w:rPr>
@@ -616,10 +806,35 @@
       </w:r>
       <w:r>
         <w:rPr>
-          <w:spacing w:val="-6"/>
-          <w:lang w:val="es-MX"/>
-        </w:rPr>
-        <w:t>2022</w:t>
+          <w:lang w:val="es-MX"/>
+        </w:rPr>
+        <w:t>e</w:t>
+      </w:r>
+      <w:r>
+        <w:rPr>
+          <w:lang w:val="es-MX"/>
+        </w:rPr>
+        <w:t>ste c</w:t>
+      </w:r>
+      <w:r>
+        <w:rPr>
+          <w:lang w:val="es-MX"/>
+        </w:rPr>
+        <w:t xml:space="preserve">urso para aprender </w:t>
+      </w:r>
+      <w:proofErr w:type="spellStart"/>
+      <w:r>
+        <w:rPr>
+          <w:lang w:val="es-MX"/>
+        </w:rPr>
+        <w:t>React</w:t>
+      </w:r>
+      <w:proofErr w:type="spellEnd"/>
+      <w:r>
+        <w:rPr>
+          <w:lang w:val="es-MX"/>
+        </w:rPr>
+        <w:t>, desde las bases hasta conceptos más avanzados y poder integrarla como una de las tecnologías que manejo.</w:t>
       </w:r>
     </w:p>
     <w:p>
@@ -630,7 +845,6 @@
           <w:tab w:val="left" w:pos="8489"/>
         </w:tabs>
         <w:ind w:right="10"/>
-        <w:jc w:val="center"/>
         <w:rPr>
           <w:lang w:val="es-MX"/>
         </w:rPr>
@@ -653,12 +867,7 @@
           <w:lang w:val="es-MX"/>
         </w:rPr>
         <w:sectPr>
-          <w:headerReference w:type="even" r:id="rId8"/>
-          <w:headerReference w:type="default" r:id="rId9"/>
-          <w:footerReference w:type="even" r:id="rId10"/>
-          <w:footerReference w:type="default" r:id="rId11"/>
-          <w:headerReference w:type="first" r:id="rId12"/>
-          <w:footerReference w:type="first" r:id="rId13"/>
+          <w:headerReference w:type="default" r:id="rId8"/>
           <w:pgSz w:w="12240" w:h="15840"/>
           <w:pgMar w:top="1280" w:right="600" w:bottom="280" w:left="600" w:header="1093" w:footer="0" w:gutter="0"/>
           <w:cols w:space="720"/>
@@ -705,6 +914,7 @@
         </w:rPr>
         <w:br w:type="column"/>
       </w:r>
+      <w:proofErr w:type="spellStart"/>
       <w:r>
         <w:rPr>
           <w:b/>
@@ -712,6 +922,7 @@
         </w:rPr>
         <w:t>Experience</w:t>
       </w:r>
+      <w:proofErr w:type="spellEnd"/>
     </w:p>
     <w:p>
       <w:pPr>
@@ -755,15 +966,117 @@
         <w:spacing w:before="11"/>
         <w:ind w:left="120"/>
         <w:rPr>
-          <w:lang w:val="es-MX"/>
-        </w:rPr>
-      </w:pPr>
-      <w:r>
-        <w:rPr>
-          <w:b/>
-          <w:lang w:val="es-MX"/>
-        </w:rPr>
-        <w:t>Mariana Martínez Beauty Center</w:t>
+          <w:b/>
+          <w:lang w:val="es-MX"/>
+        </w:rPr>
+      </w:pPr>
+      <w:proofErr w:type="spellStart"/>
+      <w:r>
+        <w:rPr>
+          <w:b/>
+          <w:lang w:val="es-MX"/>
+        </w:rPr>
+        <w:t>Mood</w:t>
+      </w:r>
+      <w:proofErr w:type="spellEnd"/>
+      <w:r>
+        <w:rPr>
+          <w:b/>
+          <w:lang w:val="es-MX"/>
+        </w:rPr>
+        <w:t xml:space="preserve"> </w:t>
+      </w:r>
+      <w:proofErr w:type="spellStart"/>
+      <w:r>
+        <w:rPr>
+          <w:b/>
+          <w:lang w:val="es-MX"/>
+        </w:rPr>
+        <w:t>Tracker</w:t>
+      </w:r>
+      <w:proofErr w:type="spellEnd"/>
+    </w:p>
+    <w:p>
+      <w:pPr>
+        <w:pStyle w:val="Textoindependiente"/>
+        <w:spacing w:before="3"/>
+        <w:ind w:left="120"/>
+        <w:rPr>
+          <w:spacing w:val="-3"/>
+          <w:lang w:val="es-MX"/>
+        </w:rPr>
+      </w:pPr>
+      <w:r>
+        <w:rPr>
+          <w:spacing w:val="-3"/>
+          <w:lang w:val="es-MX"/>
+        </w:rPr>
+        <w:t xml:space="preserve">Proyecto CRUD hecho con HTML, </w:t>
+      </w:r>
+      <w:r>
+        <w:rPr>
+          <w:spacing w:val="-3"/>
+          <w:lang w:val="es-MX"/>
+        </w:rPr>
+        <w:t xml:space="preserve">CSS, </w:t>
+      </w:r>
+      <w:r>
+        <w:rPr>
+          <w:spacing w:val="-3"/>
+          <w:lang w:val="es-MX"/>
+        </w:rPr>
+        <w:t>SASS</w:t>
+      </w:r>
+      <w:r>
+        <w:rPr>
+          <w:spacing w:val="-3"/>
+          <w:lang w:val="es-MX"/>
+        </w:rPr>
+        <w:t xml:space="preserve"> Bootstrap</w:t>
+      </w:r>
+      <w:r>
+        <w:rPr>
+          <w:spacing w:val="-3"/>
+          <w:lang w:val="es-MX"/>
+        </w:rPr>
+        <w:t xml:space="preserve"> y JS. Los usuarios crean entradas basándose en su humor del día, con la opción de agregar comentarios y agradecimientos. Se guardan en una base de datos </w:t>
+      </w:r>
+      <w:r>
+        <w:rPr>
+          <w:spacing w:val="-3"/>
+          <w:lang w:val="es-MX"/>
+        </w:rPr>
+        <w:t xml:space="preserve">de </w:t>
+      </w:r>
+      <w:proofErr w:type="spellStart"/>
+      <w:r>
+        <w:rPr>
+          <w:spacing w:val="-3"/>
+          <w:lang w:val="es-MX"/>
+        </w:rPr>
+        <w:t>JSON.server</w:t>
+      </w:r>
+      <w:proofErr w:type="spellEnd"/>
+      <w:r>
+        <w:rPr>
+          <w:spacing w:val="-3"/>
+          <w:lang w:val="es-MX"/>
+        </w:rPr>
+        <w:t xml:space="preserve"> </w:t>
+      </w:r>
+      <w:r>
+        <w:rPr>
+          <w:spacing w:val="-3"/>
+          <w:lang w:val="es-MX"/>
+        </w:rPr>
+        <w:t>y tiene la opción de EDITAR y ELIMINAR</w:t>
+      </w:r>
+      <w:r>
+        <w:rPr>
+          <w:spacing w:val="-3"/>
+          <w:lang w:val="es-MX"/>
+        </w:rPr>
+        <w:t>.</w:t>
       </w:r>
       <w:r>
         <w:rPr>
@@ -781,6 +1094,55 @@
       </w:r>
       <w:r>
         <w:rPr>
+          <w:b/>
+          <w:lang w:val="es-MX"/>
+        </w:rPr>
+        <w:tab/>
+      </w:r>
+      <w:r>
+        <w:rPr>
+          <w:b/>
+          <w:lang w:val="es-MX"/>
+        </w:rPr>
+        <w:tab/>
+      </w:r>
+      <w:r>
+        <w:rPr>
+          <w:b/>
+          <w:lang w:val="es-MX"/>
+        </w:rPr>
+        <w:tab/>
+      </w:r>
+      <w:r>
+        <w:rPr>
+          <w:b/>
+          <w:lang w:val="es-MX"/>
+        </w:rPr>
+        <w:tab/>
+      </w:r>
+      <w:r>
+        <w:rPr>
+          <w:b/>
+          <w:lang w:val="es-MX"/>
+        </w:rPr>
+        <w:tab/>
+      </w:r>
+      <w:r>
+        <w:rPr>
+          <w:b/>
+          <w:lang w:val="es-MX"/>
+        </w:rPr>
+        <w:tab/>
+      </w:r>
+      <w:r>
+        <w:rPr>
+          <w:b/>
+          <w:lang w:val="es-MX"/>
+        </w:rPr>
+        <w:tab/>
+      </w:r>
+      <w:r>
+        <w:rPr>
           <w:lang w:val="es-MX"/>
         </w:rPr>
         <w:t>Abril</w:t>
@@ -802,6 +1164,89 @@
           <w:lang w:val="es-MX"/>
         </w:rPr>
         <w:t>.</w:t>
+      </w:r>
+    </w:p>
+    <w:p>
+      <w:pPr>
+        <w:pStyle w:val="Textoindependiente"/>
+        <w:spacing w:before="3"/>
+        <w:ind w:left="120"/>
+        <w:rPr>
+          <w:sz w:val="23"/>
+          <w:lang w:val="es-MX"/>
+        </w:rPr>
+      </w:pPr>
+    </w:p>
+    <w:p>
+      <w:pPr>
+        <w:pStyle w:val="Ttulo1"/>
+        <w:ind w:left="119"/>
+        <w:rPr>
+          <w:lang w:val="es-MX"/>
+        </w:rPr>
+      </w:pPr>
+      <w:r>
+        <w:rPr>
+          <w:lang w:val="es-MX"/>
+        </w:rPr>
+        <w:t>PROYECTO</w:t>
+      </w:r>
+    </w:p>
+    <w:p>
+      <w:pPr>
+        <w:tabs>
+          <w:tab w:val="left" w:pos="8610"/>
+        </w:tabs>
+        <w:spacing w:before="11"/>
+        <w:ind w:left="120"/>
+        <w:rPr>
+          <w:b/>
+          <w:lang w:val="es-MX"/>
+        </w:rPr>
+      </w:pPr>
+      <w:r>
+        <w:rPr>
+          <w:b/>
+          <w:lang w:val="es-MX"/>
+        </w:rPr>
+        <w:t xml:space="preserve">Mariana Martínez </w:t>
+      </w:r>
+      <w:proofErr w:type="spellStart"/>
+      <w:r>
+        <w:rPr>
+          <w:b/>
+          <w:lang w:val="es-MX"/>
+        </w:rPr>
+        <w:t>Beauty</w:t>
+      </w:r>
+      <w:proofErr w:type="spellEnd"/>
+      <w:r>
+        <w:rPr>
+          <w:b/>
+          <w:lang w:val="es-MX"/>
+        </w:rPr>
+        <w:t xml:space="preserve"> Center</w:t>
+      </w:r>
+      <w:r>
+        <w:rPr>
+          <w:b/>
+          <w:lang w:val="es-MX"/>
+        </w:rPr>
+        <w:tab/>
+      </w:r>
+      <w:proofErr w:type="gramStart"/>
+      <w:r>
+        <w:rPr>
+          <w:lang w:val="es-MX"/>
+        </w:rPr>
+        <w:t>Marzo</w:t>
+      </w:r>
+      <w:proofErr w:type="gramEnd"/>
+      <w:r>
+        <w:rPr>
+          <w:lang w:val="es-MX"/>
+        </w:rPr>
+        <w:t xml:space="preserve"> 2023</w:t>
       </w:r>
     </w:p>
     <w:p>
@@ -863,7 +1308,7 @@
           <w:b/>
           <w:lang w:val="es-MX"/>
         </w:rPr>
-        <w:t>Mood Tracker</w:t>
+        <w:t>Trivia</w:t>
       </w:r>
       <w:r>
         <w:rPr>
@@ -872,12 +1317,14 @@
         </w:rPr>
         <w:tab/>
       </w:r>
-      <w:r>
-        <w:rPr>
-          <w:lang w:val="es-MX"/>
-        </w:rPr>
-        <w:t>Marzo</w:t>
-      </w:r>
+      <w:proofErr w:type="gramStart"/>
+      <w:r>
+        <w:rPr>
+          <w:lang w:val="es-MX"/>
+        </w:rPr>
+        <w:t>Febrero</w:t>
+      </w:r>
+      <w:proofErr w:type="gramEnd"/>
       <w:r>
         <w:rPr>
           <w:lang w:val="es-MX"/>
@@ -900,187 +1347,30 @@
           <w:spacing w:val="-3"/>
           <w:lang w:val="es-MX"/>
         </w:rPr>
-        <w:t>Proyecto CRUD hecho con HTML, SASS y JS. Los usuarios crean entradas basándose en su humor del día, con la opción de agregar comentarios y agradecimientos. Se guardan en una base de datos y tiene la opción de EDITAR y ELIMINAR</w:t>
-      </w:r>
+        <w:t xml:space="preserve">En esta trivia, el jugador ingresa su nombre y los parámetros de su elección para generar un cuestionario desde un banco de preguntas en línea al que accedemos con </w:t>
+      </w:r>
+      <w:proofErr w:type="spellStart"/>
       <w:r>
         <w:rPr>
           <w:spacing w:val="-3"/>
           <w:lang w:val="es-MX"/>
         </w:rPr>
-        <w:t>.</w:t>
-      </w:r>
-    </w:p>
-    <w:p>
-      <w:pPr>
-        <w:pStyle w:val="Textoindependiente"/>
-        <w:spacing w:before="3"/>
-        <w:ind w:left="120"/>
-        <w:rPr>
-          <w:sz w:val="23"/>
-          <w:lang w:val="es-MX"/>
-        </w:rPr>
-      </w:pPr>
-    </w:p>
-    <w:p>
-      <w:pPr>
-        <w:pStyle w:val="Ttulo1"/>
-        <w:ind w:left="119"/>
-        <w:rPr>
-          <w:lang w:val="es-MX"/>
-        </w:rPr>
-      </w:pPr>
-      <w:r>
-        <w:rPr>
-          <w:lang w:val="es-MX"/>
-        </w:rPr>
-        <w:t>PROYECTO</w:t>
-      </w:r>
-    </w:p>
-    <w:p>
-      <w:pPr>
-        <w:tabs>
-          <w:tab w:val="left" w:pos="8610"/>
-        </w:tabs>
-        <w:spacing w:before="11"/>
-        <w:ind w:left="120"/>
-        <w:jc w:val="both"/>
-        <w:rPr>
-          <w:lang w:val="es-MX"/>
-        </w:rPr>
-      </w:pPr>
-      <w:r>
-        <w:rPr>
-          <w:b/>
-          <w:lang w:val="es-MX"/>
-        </w:rPr>
-        <w:t>Trivia</w:t>
-      </w:r>
-      <w:r>
-        <w:rPr>
-          <w:b/>
-          <w:lang w:val="es-MX"/>
-        </w:rPr>
-        <w:tab/>
-      </w:r>
-      <w:r>
-        <w:rPr>
-          <w:lang w:val="es-MX"/>
-        </w:rPr>
-        <w:t>Febrero</w:t>
-      </w:r>
-      <w:r>
-        <w:rPr>
-          <w:lang w:val="es-MX"/>
-        </w:rPr>
-        <w:t xml:space="preserve"> 2023</w:t>
-      </w:r>
-    </w:p>
-    <w:p>
-      <w:pPr>
-        <w:pStyle w:val="Textoindependiente"/>
-        <w:spacing w:before="3"/>
-        <w:ind w:left="120"/>
+        <w:t>F</w:t>
+      </w:r>
+      <w:r>
         <w:rPr>
           <w:spacing w:val="-3"/>
           <w:lang w:val="es-MX"/>
         </w:rPr>
-      </w:pPr>
+        <w:t>etch</w:t>
+      </w:r>
+      <w:proofErr w:type="spellEnd"/>
       <w:r>
         <w:rPr>
           <w:spacing w:val="-3"/>
           <w:lang w:val="es-MX"/>
         </w:rPr>
-        <w:t>Proyecto CRUD hecho con HTML, SASS y JS. Los usuarios crean entradas basándose en su humor del día, con la opción de agregar comentarios y agradecimientos. Se guardan en una base de datos y tiene la opción de EDITAR y ELIMINAR</w:t>
-      </w:r>
-      <w:r>
-        <w:rPr>
-          <w:spacing w:val="-3"/>
-          <w:lang w:val="es-MX"/>
-        </w:rPr>
-        <w:t>.</w:t>
-      </w:r>
-    </w:p>
-    <w:p>
-      <w:pPr>
-        <w:pStyle w:val="Textoindependiente"/>
-        <w:spacing w:before="3"/>
-        <w:ind w:left="120"/>
-        <w:rPr>
-          <w:spacing w:val="-3"/>
-          <w:lang w:val="es-MX"/>
-        </w:rPr>
-      </w:pPr>
-    </w:p>
-    <w:p>
-      <w:pPr>
-        <w:pStyle w:val="Ttulo1"/>
-        <w:ind w:left="119"/>
-        <w:rPr>
-          <w:lang w:val="es-MX"/>
-        </w:rPr>
-      </w:pPr>
-      <w:r>
-        <w:rPr>
-          <w:lang w:val="es-MX"/>
-        </w:rPr>
-        <w:t>PROYECTO</w:t>
-      </w:r>
-    </w:p>
-    <w:p>
-      <w:pPr>
-        <w:tabs>
-          <w:tab w:val="left" w:pos="8610"/>
-        </w:tabs>
-        <w:spacing w:before="11"/>
-        <w:ind w:left="120"/>
-        <w:jc w:val="both"/>
-        <w:rPr>
-          <w:lang w:val="es-MX"/>
-        </w:rPr>
-      </w:pPr>
-      <w:r>
-        <w:rPr>
-          <w:b/>
-          <w:lang w:val="es-MX"/>
-        </w:rPr>
-        <w:t>Memory Game</w:t>
-      </w:r>
-      <w:r>
-        <w:rPr>
-          <w:b/>
-          <w:lang w:val="es-MX"/>
-        </w:rPr>
-        <w:tab/>
-      </w:r>
-      <w:r>
-        <w:rPr>
-          <w:lang w:val="es-MX"/>
-        </w:rPr>
-        <w:t>Enero</w:t>
-      </w:r>
-      <w:r>
-        <w:rPr>
-          <w:lang w:val="es-MX"/>
-        </w:rPr>
-        <w:t xml:space="preserve"> 2023</w:t>
-      </w:r>
-    </w:p>
-    <w:p>
-      <w:pPr>
-        <w:pStyle w:val="Textoindependiente"/>
-        <w:spacing w:before="3"/>
-        <w:ind w:left="120"/>
-        <w:rPr>
-          <w:spacing w:val="-3"/>
-          <w:lang w:val="es-MX"/>
-        </w:rPr>
-      </w:pPr>
-      <w:r>
-        <w:rPr>
-          <w:spacing w:val="-3"/>
-          <w:lang w:val="es-MX"/>
-        </w:rPr>
-        <w:t>Juego de memoria con un total de 8 parejas a encontrar, botón de inicio y de reiniciar. En este proyecto se practicaron animaciones en CSS y mucha lógica con JavaScript para el correcto funcionamiento del juego.</w:t>
+        <w:t>. Al final imprimimos unas felicitaciones y el total de preguntas correctas acertadas. Hecho con SASS y JavaScript.</w:t>
       </w:r>
     </w:p>
     <w:p>
@@ -1136,7 +1426,87 @@
         <w:rPr>
           <w:sz w:val="23"/>
         </w:rPr>
-        <w:t xml:space="preserve">HTML      - CSS       - SASS     - JavaScript      - React     - Node.js      -MySQL    - GIT     -Github      </w:t>
+        <w:t xml:space="preserve">HTML      - CSS       - SASS    </w:t>
+      </w:r>
+      <w:r>
+        <w:rPr>
+          <w:sz w:val="23"/>
+        </w:rPr>
+        <w:t xml:space="preserve">  </w:t>
+      </w:r>
+      <w:r>
+        <w:rPr>
+          <w:sz w:val="23"/>
+        </w:rPr>
+        <w:t xml:space="preserve"> </w:t>
+      </w:r>
+      <w:r>
+        <w:rPr>
+          <w:sz w:val="23"/>
+        </w:rPr>
+        <w:t>- Bootstrap</w:t>
+      </w:r>
+      <w:r>
+        <w:rPr>
+          <w:sz w:val="23"/>
+        </w:rPr>
+        <w:t xml:space="preserve">        </w:t>
+      </w:r>
+      <w:r>
+        <w:rPr>
+          <w:sz w:val="23"/>
+        </w:rPr>
+        <w:t xml:space="preserve">- JavaScript  </w:t>
+      </w:r>
+      <w:r>
+        <w:rPr>
+          <w:sz w:val="23"/>
+        </w:rPr>
+        <w:t xml:space="preserve">       </w:t>
+      </w:r>
+      <w:r>
+        <w:rPr>
+          <w:sz w:val="23"/>
+        </w:rPr>
+        <w:t xml:space="preserve">-MySQL    </w:t>
+      </w:r>
+      <w:r>
+        <w:rPr>
+          <w:sz w:val="23"/>
+        </w:rPr>
+        <w:t xml:space="preserve"> </w:t>
+      </w:r>
+      <w:r>
+        <w:rPr>
+          <w:sz w:val="23"/>
+        </w:rPr>
+        <w:t xml:space="preserve">- GIT    </w:t>
+      </w:r>
+      <w:r>
+        <w:rPr>
+          <w:sz w:val="23"/>
+        </w:rPr>
+        <w:t xml:space="preserve"> </w:t>
+      </w:r>
+      <w:r>
+        <w:rPr>
+          <w:sz w:val="23"/>
+        </w:rPr>
+        <w:t xml:space="preserve"> -</w:t>
+      </w:r>
+      <w:proofErr w:type="spellStart"/>
+      <w:r>
+        <w:rPr>
+          <w:sz w:val="23"/>
+        </w:rPr>
+        <w:t>Github</w:t>
+      </w:r>
+      <w:proofErr w:type="spellEnd"/>
+      <w:r>
+        <w:rPr>
+          <w:sz w:val="23"/>
+        </w:rPr>
+        <w:t xml:space="preserve">      </w:t>
       </w:r>
     </w:p>
     <w:p>
@@ -1209,14 +1579,7 @@
           <w:b/>
           <w:lang w:val="es-MX"/>
         </w:rPr>
-        <w:t>Valores</w:t>
-      </w:r>
-      <w:r>
-        <w:rPr>
-          <w:b/>
-          <w:lang w:val="es-MX"/>
-        </w:rPr>
-        <w:t xml:space="preserve">: </w:t>
+        <w:t xml:space="preserve">Valores: </w:t>
       </w:r>
       <w:r>
         <w:rPr>
@@ -1244,14 +1607,7 @@
           <w:b/>
           <w:lang w:val="es-MX"/>
         </w:rPr>
-        <w:t>Intereses</w:t>
-      </w:r>
-      <w:r>
-        <w:rPr>
-          <w:b/>
-          <w:lang w:val="es-MX"/>
-        </w:rPr>
-        <w:t xml:space="preserve">: </w:t>
+        <w:t xml:space="preserve">Intereses: </w:t>
       </w:r>
       <w:r>
         <w:rPr>
@@ -1274,6 +1630,12 @@
       </w:pPr>
     </w:p>
     <w:sectPr>
+      <w:headerReference w:type="even" r:id="rId9"/>
+      <w:headerReference w:type="default" r:id="rId10"/>
+      <w:footerReference w:type="even" r:id="rId11"/>
+      <w:footerReference w:type="default" r:id="rId12"/>
+      <w:headerReference w:type="first" r:id="rId13"/>
+      <w:footerReference w:type="first" r:id="rId14"/>
       <w:type w:val="continuous"/>
       <w:pgSz w:w="12240" w:h="15840"/>
       <w:pgMar w:top="1280" w:right="600" w:bottom="280" w:left="600" w:header="720" w:footer="720" w:gutter="0"/>
@@ -1356,7 +1718,77 @@
   <w:p>
     <w:pPr>
       <w:pStyle w:val="Encabezado"/>
+      <w:jc w:val="center"/>
+      <w:rPr>
+        <w:b/>
+        <w:bCs/>
+        <w:lang w:val="es-MX"/>
+      </w:rPr>
     </w:pPr>
+    <w:r>
+      <w:rPr>
+        <w:b/>
+        <w:bCs/>
+        <w:lang w:val="es-MX"/>
+      </w:rPr>
+      <w:t>Iván Palacios Martínez</w:t>
+    </w:r>
+  </w:p>
+  <w:p>
+    <w:pPr>
+      <w:pStyle w:val="Encabezado"/>
+      <w:jc w:val="center"/>
+      <w:rPr>
+        <w:b/>
+        <w:bCs/>
+        <w:u w:val="single"/>
+        <w:lang w:val="es-MX"/>
+      </w:rPr>
+    </w:pPr>
+    <w:r>
+      <w:rPr>
+        <w:b/>
+        <w:bCs/>
+        <w:lang w:val="es-MX"/>
+      </w:rPr>
+      <w:t>Desarrollador Web Front-</w:t>
+    </w:r>
+    <w:proofErr w:type="spellStart"/>
+    <w:r>
+      <w:rPr>
+        <w:b/>
+        <w:bCs/>
+        <w:lang w:val="es-MX"/>
+      </w:rPr>
+      <w:t>End</w:t>
+    </w:r>
+    <w:proofErr w:type="spellEnd"/>
+    <w:r>
+      <w:rPr>
+        <w:b/>
+        <w:bCs/>
+        <w:lang w:val="es-MX"/>
+      </w:rPr>
+      <w:t xml:space="preserve"> </w:t>
+    </w:r>
+    <w:proofErr w:type="spellStart"/>
+    <w:r>
+      <w:rPr>
+        <w:b/>
+        <w:bCs/>
+        <w:lang w:val="es-MX"/>
+      </w:rPr>
+      <w:t>Jr</w:t>
+    </w:r>
+    <w:proofErr w:type="spellEnd"/>
+    <w:r>
+      <w:rPr>
+        <w:b/>
+        <w:bCs/>
+        <w:lang w:val="es-MX"/>
+      </w:rPr>
+      <w:t xml:space="preserve"> / Interno</w:t>
+    </w:r>
   </w:p>
 </w:hdr>
 </file>
@@ -1366,6 +1798,16 @@
   <w:p>
     <w:pPr>
       <w:pStyle w:val="Encabezado"/>
+    </w:pPr>
+  </w:p>
+</w:hdr>
+</file>
+
+<file path=word/header3.xml><?xml version="1.0" encoding="utf-8"?>
+<w:hdr xmlns:wpc="http://schemas.microsoft.com/office/word/2010/wordprocessingCanvas" xmlns:cx="http://schemas.microsoft.com/office/drawing/2014/chartex" xmlns:cx1="http://schemas.microsoft.com/office/drawing/2015/9/8/chartex" xmlns:cx2="http://schemas.microsoft.com/office/drawing/2015/10/21/chartex" xmlns:cx3="http://schemas.microsoft.com/office/drawing/2016/5/9/chartex" xmlns:cx4="http://schemas.microsoft.com/office/drawing/2016/5/10/chartex" xmlns:cx5="http://schemas.microsoft.com/office/drawing/2016/5/11/chartex" xmlns:cx6="http://schemas.microsoft.com/office/drawing/2016/5/12/chartex" xmlns:cx7="http://schemas.microsoft.com/office/drawing/2016/5/13/chartex" xmlns:cx8="http://schemas.microsoft.com/office/drawing/2016/5/14/chartex" xmlns:mc="http://schemas.openxmlformats.org/markup-compatibility/2006" xmlns:aink="http://schemas.microsoft.com/office/drawing/2016/ink" xmlns:am3d="http://schemas.microsoft.com/office/drawing/2017/model3d" xmlns:o="urn:schemas-microsoft-com:office:office" xmlns:oel="http://schemas.microsoft.com/office/2019/extlst" xmlns:r="http://schemas.openxmlformats.org/officeDocument/2006/relationships" xmlns:m="http://schemas.openxmlformats.org/officeDocument/2006/math" xmlns:v="urn:schemas-microsoft-com:vml" xmlns:wp14="http://schemas.microsoft.com/office/word/2010/wordprocessingDrawing" xmlns:wp="http://schemas.openxmlformats.org/drawingml/2006/wordprocessingDrawing" xmlns:w10="urn:schemas-microsoft-com:office:word" xmlns:w="http://schemas.openxmlformats.org/wordprocessingml/2006/main" xmlns:w14="http://schemas.microsoft.com/office/word/2010/wordml" xmlns:w15="http://schemas.microsoft.com/office/word/2012/wordml" xmlns:w16cex="http://schemas.microsoft.com/office/word/2018/wordml/cex" xmlns:w16cid="http://schemas.microsoft.com/office/word/2016/wordml/cid" xmlns:w16="http://schemas.microsoft.com/office/word/2018/wordml" xmlns:w16du="http://schemas.microsoft.com/office/word/2023/wordml/word16du" xmlns:w16sdtdh="http://schemas.microsoft.com/office/word/2020/wordml/sdtdatahash" xmlns:w16se="http://schemas.microsoft.com/office/word/2015/wordml/symex" xmlns:wpg="http://schemas.microsoft.com/office/word/2010/wordprocessingGroup" xmlns:wpi="http://schemas.microsoft.com/office/word/2010/wordprocessingInk" xmlns:wne="http://schemas.microsoft.com/office/word/2006/wordml" xmlns:wps="http://schemas.microsoft.com/office/word/2010/wordprocessingShape" mc:Ignorable="w14 w15 w16se w16cid w16 w16cex w16sdtdh wp14">
+  <w:p>
+    <w:pPr>
+      <w:pStyle w:val="Encabezado"/>
       <w:jc w:val="center"/>
       <w:rPr>
         <w:b/>
@@ -1390,12 +1832,14 @@
         <w:b/>
         <w:bCs/>
         <w:u w:val="single"/>
+        <w:lang w:val="es-MX"/>
       </w:rPr>
     </w:pPr>
     <w:r>
       <w:rPr>
         <w:b/>
         <w:bCs/>
+        <w:lang w:val="es-MX"/>
       </w:rPr>
       <w:t xml:space="preserve">Desarrollador </w:t>
     </w:r>
@@ -1403,6 +1847,7 @@
       <w:rPr>
         <w:b/>
         <w:bCs/>
+        <w:lang w:val="es-MX"/>
       </w:rPr>
       <w:t>W</w:t>
     </w:r>
@@ -1410,28 +1855,51 @@
       <w:rPr>
         <w:b/>
         <w:bCs/>
-      </w:rPr>
-      <w:t>eb Front-End Jr</w:t>
+        <w:lang w:val="es-MX"/>
+      </w:rPr>
+      <w:t>eb Front-</w:t>
     </w:r>
+    <w:proofErr w:type="spellStart"/>
     <w:r>
       <w:rPr>
         <w:b/>
         <w:bCs/>
-      </w:rPr>
-      <w:t xml:space="preserve">  |</w:t>
+        <w:lang w:val="es-MX"/>
+      </w:rPr>
+      <w:t>End</w:t>
     </w:r>
+    <w:proofErr w:type="spellEnd"/>
     <w:r>
       <w:rPr>
         <w:b/>
         <w:bCs/>
-      </w:rPr>
-      <w:t xml:space="preserve">  React</w:t>
+        <w:lang w:val="es-MX"/>
+      </w:rPr>
+      <w:t xml:space="preserve"> </w:t>
+    </w:r>
+    <w:proofErr w:type="spellStart"/>
+    <w:r>
+      <w:rPr>
+        <w:b/>
+        <w:bCs/>
+        <w:lang w:val="es-MX"/>
+      </w:rPr>
+      <w:t>Jr</w:t>
+    </w:r>
+    <w:proofErr w:type="spellEnd"/>
+    <w:r>
+      <w:rPr>
+        <w:b/>
+        <w:bCs/>
+        <w:lang w:val="es-MX"/>
+      </w:rPr>
+      <w:t xml:space="preserve"> / Interno</w:t>
     </w:r>
   </w:p>
 </w:hdr>
 </file>
 
-<file path=word/header3.xml><?xml version="1.0" encoding="utf-8"?>
+<file path=word/header4.xml><?xml version="1.0" encoding="utf-8"?>
 <w:hdr xmlns:wpc="http://schemas.microsoft.com/office/word/2010/wordprocessingCanvas" xmlns:cx="http://schemas.microsoft.com/office/drawing/2014/chartex" xmlns:cx1="http://schemas.microsoft.com/office/drawing/2015/9/8/chartex" xmlns:cx2="http://schemas.microsoft.com/office/drawing/2015/10/21/chartex" xmlns:cx3="http://schemas.microsoft.com/office/drawing/2016/5/9/chartex" xmlns:cx4="http://schemas.microsoft.com/office/drawing/2016/5/10/chartex" xmlns:cx5="http://schemas.microsoft.com/office/drawing/2016/5/11/chartex" xmlns:cx6="http://schemas.microsoft.com/office/drawing/2016/5/12/chartex" xmlns:cx7="http://schemas.microsoft.com/office/drawing/2016/5/13/chartex" xmlns:cx8="http://schemas.microsoft.com/office/drawing/2016/5/14/chartex" xmlns:mc="http://schemas.openxmlformats.org/markup-compatibility/2006" xmlns:aink="http://schemas.microsoft.com/office/drawing/2016/ink" xmlns:am3d="http://schemas.microsoft.com/office/drawing/2017/model3d" xmlns:o="urn:schemas-microsoft-com:office:office" xmlns:oel="http://schemas.microsoft.com/office/2019/extlst" xmlns:r="http://schemas.openxmlformats.org/officeDocument/2006/relationships" xmlns:m="http://schemas.openxmlformats.org/officeDocument/2006/math" xmlns:v="urn:schemas-microsoft-com:vml" xmlns:wp14="http://schemas.microsoft.com/office/word/2010/wordprocessingDrawing" xmlns:wp="http://schemas.openxmlformats.org/drawingml/2006/wordprocessingDrawing" xmlns:w10="urn:schemas-microsoft-com:office:word" xmlns:w="http://schemas.openxmlformats.org/wordprocessingml/2006/main" xmlns:w14="http://schemas.microsoft.com/office/word/2010/wordml" xmlns:w15="http://schemas.microsoft.com/office/word/2012/wordml" xmlns:w16cex="http://schemas.microsoft.com/office/word/2018/wordml/cex" xmlns:w16cid="http://schemas.microsoft.com/office/word/2016/wordml/cid" xmlns:w16="http://schemas.microsoft.com/office/word/2018/wordml" xmlns:w16du="http://schemas.microsoft.com/office/word/2023/wordml/word16du" xmlns:w16sdtdh="http://schemas.microsoft.com/office/word/2020/wordml/sdtdatahash" xmlns:w16se="http://schemas.microsoft.com/office/word/2015/wordml/symex" xmlns:wpg="http://schemas.microsoft.com/office/word/2010/wordprocessingGroup" xmlns:wpi="http://schemas.microsoft.com/office/word/2010/wordprocessingInk" xmlns:wne="http://schemas.microsoft.com/office/word/2006/wordml" xmlns:wps="http://schemas.microsoft.com/office/word/2010/wordprocessingShape" mc:Ignorable="w14 w15 w16se w16cid w16 w16cex w16sdtdh wp14">
   <w:p>
     <w:pPr>

</xml_diff>